<commit_message>
Update CA2- Requirements_Report_template v.1(Piotr, Rochelle, Steven, Habiba).docx
</commit_message>
<xml_diff>
--- a/CA2- Requirements_Report_template v.1(Piotr, Rochelle, Steven, Habiba).docx
+++ b/CA2- Requirements_Report_template v.1(Piotr, Rochelle, Steven, Habiba).docx
@@ -345,9 +345,8 @@
           <w:sz w:val="36"/>
           <w:szCs w:val="36"/>
         </w:rPr>
-        <w:t xml:space="preserve">, Student </w:t>
-      </w:r>
-      <w:proofErr w:type="gramStart"/>
+        <w:t>, Student number</w:t>
+      </w:r>
       <w:r>
         <w:rPr>
           <w:rFonts w:ascii="Arial" w:hAnsi="Arial" w:cs="Arial"/>
@@ -356,19 +355,8 @@
           <w:sz w:val="36"/>
           <w:szCs w:val="36"/>
         </w:rPr>
-        <w:t>number</w:t>
-      </w:r>
-      <w:r>
-        <w:rPr>
-          <w:rFonts w:ascii="Arial" w:hAnsi="Arial" w:cs="Arial"/>
-          <w:b/>
-          <w:bCs/>
-          <w:sz w:val="36"/>
-          <w:szCs w:val="36"/>
-        </w:rPr>
         <w:t>s</w:t>
       </w:r>
-      <w:proofErr w:type="gramEnd"/>
     </w:p>
     <w:p>
       <w:pPr>
@@ -1630,15 +1618,7 @@
     </w:p>
     <w:p>
       <w:r>
-        <w:t xml:space="preserve">The website will have many functions, these include booking, public feedback, and user profiles. People who would like to do one of the services can create a public profile with some information about themselves, like the type of service they would like to provide or their rating from other consumers. Consumers will be able to book the service they need, see profiles of the service </w:t>
-      </w:r>
-      <w:proofErr w:type="gramStart"/>
-      <w:r>
-        <w:t>providers</w:t>
-      </w:r>
-      <w:proofErr w:type="gramEnd"/>
-      <w:r>
-        <w:t xml:space="preserve"> and leave feedback for the service. Each of these will have different privileges on the site with the owner being the head administrator on the site. We will use PHP programming, HTML and CSS to develop dynamic and interactive webpages. We will also be using a database language such as </w:t>
+        <w:t xml:space="preserve">The website will have many functions, these include booking, public feedback, and user profiles. People who would like to do one of the services can create a public profile with some information about themselves, like the type of service they would like to provide or their rating from other consumers. Consumers will be able to book the service they need, see profiles of the service providers and leave feedback for the service. Each of these will have different privileges on the site with the owner being the head administrator on the site. We will use PHP programming, HTML and CSS to develop dynamic and interactive webpages. We will also be using a database language such as </w:t>
       </w:r>
       <w:proofErr w:type="spellStart"/>
       <w:r>
@@ -1646,15 +1626,7 @@
       </w:r>
       <w:proofErr w:type="spellEnd"/>
       <w:r>
-        <w:t xml:space="preserve"> </w:t>
-      </w:r>
-      <w:proofErr w:type="gramStart"/>
-      <w:r>
-        <w:t>in order to</w:t>
-      </w:r>
-      <w:proofErr w:type="gramEnd"/>
-      <w:r>
-        <w:t xml:space="preserve"> handle the data on the site and store data. We believe with these we will be able to build a front-end web system to meet the client’s needs of their business.</w:t>
+        <w:t xml:space="preserve"> in order to handle the data on the site and store data. We believe with these we will be able to build a front-end web system to meet the client’s needs of their business.</w:t>
       </w:r>
     </w:p>
     <w:p>
@@ -2872,13 +2844,7 @@
         <w:rPr>
           <w:rFonts w:ascii="Times New Roman" w:hAnsi="Times New Roman" w:cs="Times New Roman"/>
         </w:rPr>
-        <w:t>Will be able to see all the booking appointments</w:t>
-      </w:r>
-      <w:r>
-        <w:rPr>
-          <w:rFonts w:ascii="Times New Roman" w:hAnsi="Times New Roman" w:cs="Times New Roman"/>
-        </w:rPr>
-        <w:t>.</w:t>
+        <w:t>Will be able to see all the booking appointments.</w:t>
       </w:r>
     </w:p>
     <w:p>
@@ -2959,21 +2925,7 @@
         <w:rPr>
           <w:rFonts w:cstheme="majorHAnsi"/>
         </w:rPr>
-        <w:t xml:space="preserve"> – how the system should react to </w:t>
-      </w:r>
-      <w:proofErr w:type="gramStart"/>
-      <w:r>
-        <w:rPr>
-          <w:rFonts w:cstheme="majorHAnsi"/>
-        </w:rPr>
-        <w:t>particular inputs</w:t>
-      </w:r>
-      <w:proofErr w:type="gramEnd"/>
-      <w:r>
-        <w:rPr>
-          <w:rFonts w:cstheme="majorHAnsi"/>
-        </w:rPr>
-        <w:t xml:space="preserve"> and how it should behave in particular situations. Explicitly </w:t>
+        <w:t xml:space="preserve"> – how the system should react to particular inputs and how it should behave in particular situations. Explicitly </w:t>
       </w:r>
       <w:r>
         <w:rPr>
@@ -2999,13 +2951,8 @@
       <w:r>
         <w:t xml:space="preserve">iagrams, </w:t>
       </w:r>
-      <w:proofErr w:type="gramStart"/>
-      <w:r>
-        <w:t>Use</w:t>
-      </w:r>
-      <w:proofErr w:type="gramEnd"/>
-      <w:r>
-        <w:t xml:space="preserve"> case specifications (as legible screen dumps, typed listings or activity diagrams)</w:t>
+      <w:r>
+        <w:t>Use case specifications (as legible screen dumps, typed listings or activity diagrams)</w:t>
       </w:r>
     </w:p>
     <w:p>
@@ -3159,21 +3106,7 @@
         <w:rPr>
           <w:rFonts w:cstheme="majorHAnsi"/>
         </w:rPr>
-        <w:t xml:space="preserve">They </w:t>
-      </w:r>
-      <w:proofErr w:type="gramStart"/>
-      <w:r>
-        <w:rPr>
-          <w:rFonts w:cstheme="majorHAnsi"/>
-        </w:rPr>
-        <w:t>have to</w:t>
-      </w:r>
-      <w:proofErr w:type="gramEnd"/>
-      <w:r>
-        <w:rPr>
-          <w:rFonts w:cstheme="majorHAnsi"/>
-        </w:rPr>
-        <w:t xml:space="preserve"> be able to view basic information about the business without having to log into their profile.</w:t>
+        <w:t>They have to be able to view basic information about the business without having to log into their profile.</w:t>
       </w:r>
     </w:p>
     <w:p>
@@ -3188,21 +3121,7 @@
         <w:rPr>
           <w:rFonts w:cstheme="majorHAnsi"/>
         </w:rPr>
-        <w:t xml:space="preserve">They </w:t>
-      </w:r>
-      <w:proofErr w:type="gramStart"/>
-      <w:r>
-        <w:rPr>
-          <w:rFonts w:cstheme="majorHAnsi"/>
-        </w:rPr>
-        <w:t>have  to</w:t>
-      </w:r>
-      <w:proofErr w:type="gramEnd"/>
-      <w:r>
-        <w:rPr>
-          <w:rFonts w:cstheme="majorHAnsi"/>
-        </w:rPr>
-        <w:t xml:space="preserve"> be able to sign into their account which the system will then authenticate and bring up their profile</w:t>
+        <w:t>They have  to be able to sign into their account which the system will then authenticate and bring up their profile</w:t>
       </w:r>
     </w:p>
     <w:p>
@@ -3217,21 +3136,7 @@
         <w:rPr>
           <w:rFonts w:cstheme="majorHAnsi"/>
         </w:rPr>
-        <w:t xml:space="preserve">They should be able to create a profile and have the system store this </w:t>
-      </w:r>
-      <w:proofErr w:type="gramStart"/>
-      <w:r>
-        <w:rPr>
-          <w:rFonts w:cstheme="majorHAnsi"/>
-        </w:rPr>
-        <w:t>data</w:t>
-      </w:r>
-      <w:proofErr w:type="gramEnd"/>
-      <w:r>
-        <w:rPr>
-          <w:rFonts w:cstheme="majorHAnsi"/>
-        </w:rPr>
-        <w:t xml:space="preserve"> </w:t>
+        <w:t xml:space="preserve">They should be able to create a profile and have the system store this data </w:t>
       </w:r>
     </w:p>
     <w:p>
@@ -3246,16 +3151,8 @@
         <w:rPr>
           <w:rFonts w:cstheme="majorHAnsi"/>
         </w:rPr>
-        <w:t xml:space="preserve">They should be able to view any invoices for services they have booked and pay </w:t>
-      </w:r>
-      <w:proofErr w:type="gramStart"/>
-      <w:r>
-        <w:rPr>
-          <w:rFonts w:cstheme="majorHAnsi"/>
-        </w:rPr>
-        <w:t>them</w:t>
-      </w:r>
-      <w:proofErr w:type="gramEnd"/>
+        <w:t>They should be able to view any invoices for services they have booked and pay them</w:t>
+      </w:r>
     </w:p>
     <w:p>
       <w:pPr>
@@ -3269,21 +3166,7 @@
         <w:rPr>
           <w:rFonts w:cstheme="majorHAnsi"/>
         </w:rPr>
-        <w:t xml:space="preserve">When signed in they should be able to book a service </w:t>
-      </w:r>
-      <w:proofErr w:type="gramStart"/>
-      <w:r>
-        <w:rPr>
-          <w:rFonts w:cstheme="majorHAnsi"/>
-        </w:rPr>
-        <w:t>and also</w:t>
-      </w:r>
-      <w:proofErr w:type="gramEnd"/>
-      <w:r>
-        <w:rPr>
-          <w:rFonts w:cstheme="majorHAnsi"/>
-        </w:rPr>
-        <w:t xml:space="preserve"> review a business.</w:t>
+        <w:t>When signed in they should be able to book a service and also review a business.</w:t>
       </w:r>
     </w:p>
     <w:p>
@@ -3317,16 +3200,8 @@
         <w:rPr>
           <w:rFonts w:cstheme="majorHAnsi"/>
         </w:rPr>
-        <w:t xml:space="preserve">They should be able to apply to have their business on the </w:t>
-      </w:r>
-      <w:proofErr w:type="gramStart"/>
-      <w:r>
-        <w:rPr>
-          <w:rFonts w:cstheme="majorHAnsi"/>
-        </w:rPr>
-        <w:t>website</w:t>
-      </w:r>
-      <w:proofErr w:type="gramEnd"/>
+        <w:t>They should be able to apply to have their business on the website</w:t>
+      </w:r>
     </w:p>
     <w:p>
       <w:pPr>
@@ -3340,21 +3215,7 @@
         <w:rPr>
           <w:rFonts w:cstheme="majorHAnsi"/>
         </w:rPr>
-        <w:t xml:space="preserve">Once they have been </w:t>
-      </w:r>
-      <w:proofErr w:type="gramStart"/>
-      <w:r>
-        <w:rPr>
-          <w:rFonts w:cstheme="majorHAnsi"/>
-        </w:rPr>
-        <w:t>approve</w:t>
-      </w:r>
-      <w:proofErr w:type="gramEnd"/>
-      <w:r>
-        <w:rPr>
-          <w:rFonts w:cstheme="majorHAnsi"/>
-        </w:rPr>
-        <w:t xml:space="preserve"> they can set up services that they offer</w:t>
+        <w:t>Once they have been approve they can set up services that they offer</w:t>
       </w:r>
       <w:r>
         <w:rPr>
@@ -3404,21 +3265,7 @@
         <w:rPr>
           <w:rFonts w:cstheme="majorHAnsi"/>
         </w:rPr>
-        <w:t xml:space="preserve">They should be able to see these booking and invoice the </w:t>
-      </w:r>
-      <w:proofErr w:type="gramStart"/>
-      <w:r>
-        <w:rPr>
-          <w:rFonts w:cstheme="majorHAnsi"/>
-        </w:rPr>
-        <w:t>customers</w:t>
-      </w:r>
-      <w:proofErr w:type="gramEnd"/>
-      <w:r>
-        <w:rPr>
-          <w:rFonts w:cstheme="majorHAnsi"/>
-        </w:rPr>
-        <w:t xml:space="preserve"> </w:t>
+        <w:t xml:space="preserve">They should be able to see these booking and invoice the customers </w:t>
       </w:r>
     </w:p>
     <w:p>
@@ -3433,21 +3280,7 @@
         <w:rPr>
           <w:rFonts w:cstheme="majorHAnsi"/>
         </w:rPr>
-        <w:t xml:space="preserve">They should be able to look at </w:t>
-      </w:r>
-      <w:proofErr w:type="gramStart"/>
-      <w:r>
-        <w:rPr>
-          <w:rFonts w:cstheme="majorHAnsi"/>
-        </w:rPr>
-        <w:t>reviews</w:t>
-      </w:r>
-      <w:proofErr w:type="gramEnd"/>
-      <w:r>
-        <w:rPr>
-          <w:rFonts w:cstheme="majorHAnsi"/>
-        </w:rPr>
-        <w:t xml:space="preserve"> </w:t>
+        <w:t xml:space="preserve">They should be able to look at reviews </w:t>
       </w:r>
     </w:p>
     <w:p>
@@ -3481,21 +3314,7 @@
         <w:rPr>
           <w:rFonts w:cstheme="majorHAnsi"/>
         </w:rPr>
-        <w:t xml:space="preserve">They should be able to add or delete </w:t>
-      </w:r>
-      <w:proofErr w:type="gramStart"/>
-      <w:r>
-        <w:rPr>
-          <w:rFonts w:cstheme="majorHAnsi"/>
-        </w:rPr>
-        <w:t>profiles</w:t>
-      </w:r>
-      <w:proofErr w:type="gramEnd"/>
-      <w:r>
-        <w:rPr>
-          <w:rFonts w:cstheme="majorHAnsi"/>
-        </w:rPr>
-        <w:t xml:space="preserve"> </w:t>
+        <w:t xml:space="preserve">They should be able to add or delete profiles </w:t>
       </w:r>
     </w:p>
     <w:p>
@@ -3510,16 +3329,8 @@
         <w:rPr>
           <w:rFonts w:cstheme="majorHAnsi"/>
         </w:rPr>
-        <w:t xml:space="preserve">They should be able to view businesses applications and decide if they suitable for the </w:t>
-      </w:r>
-      <w:proofErr w:type="gramStart"/>
-      <w:r>
-        <w:rPr>
-          <w:rFonts w:cstheme="majorHAnsi"/>
-        </w:rPr>
-        <w:t>website</w:t>
-      </w:r>
-      <w:proofErr w:type="gramEnd"/>
+        <w:t>They should be able to view businesses applications and decide if they suitable for the website</w:t>
+      </w:r>
     </w:p>
     <w:p>
       <w:pPr>
@@ -3552,16 +3363,8 @@
         <w:rPr>
           <w:rFonts w:cstheme="majorHAnsi"/>
         </w:rPr>
-        <w:t xml:space="preserve">The system should have a database of profiles which can be changed using </w:t>
-      </w:r>
-      <w:proofErr w:type="gramStart"/>
-      <w:r>
-        <w:rPr>
-          <w:rFonts w:cstheme="majorHAnsi"/>
-        </w:rPr>
-        <w:t>CRUD</w:t>
-      </w:r>
-      <w:proofErr w:type="gramEnd"/>
+        <w:t>The system should have a database of profiles which can be changed using CRUD</w:t>
+      </w:r>
     </w:p>
     <w:p>
       <w:pPr>
@@ -3575,16 +3378,8 @@
         <w:rPr>
           <w:rFonts w:cstheme="majorHAnsi"/>
         </w:rPr>
-        <w:t xml:space="preserve">The system should be able to only allow people that are logged in to view the services in more detail and </w:t>
-      </w:r>
-      <w:proofErr w:type="gramStart"/>
-      <w:r>
-        <w:rPr>
-          <w:rFonts w:cstheme="majorHAnsi"/>
-        </w:rPr>
-        <w:t>book</w:t>
-      </w:r>
-      <w:proofErr w:type="gramEnd"/>
+        <w:t>The system should be able to only allow people that are logged in to view the services in more detail and book</w:t>
+      </w:r>
     </w:p>
     <w:p>
       <w:pPr>
@@ -3598,16 +3393,8 @@
         <w:rPr>
           <w:rFonts w:cstheme="majorHAnsi"/>
         </w:rPr>
-        <w:t xml:space="preserve">The system should be able to authenticate the logging in of </w:t>
-      </w:r>
-      <w:proofErr w:type="gramStart"/>
-      <w:r>
-        <w:rPr>
-          <w:rFonts w:cstheme="majorHAnsi"/>
-        </w:rPr>
-        <w:t>users</w:t>
-      </w:r>
-      <w:proofErr w:type="gramEnd"/>
+        <w:t>The system should be able to authenticate the logging in of users</w:t>
+      </w:r>
     </w:p>
     <w:p>
       <w:pPr>
@@ -3621,16 +3408,8 @@
         <w:rPr>
           <w:rFonts w:cstheme="majorHAnsi"/>
         </w:rPr>
-        <w:t xml:space="preserve">The system should only allow administrators to have access to all areas of the </w:t>
-      </w:r>
-      <w:proofErr w:type="gramStart"/>
-      <w:r>
-        <w:rPr>
-          <w:rFonts w:cstheme="majorHAnsi"/>
-        </w:rPr>
-        <w:t>system</w:t>
-      </w:r>
-      <w:proofErr w:type="gramEnd"/>
+        <w:t>The system should only allow administrators to have access to all areas of the system</w:t>
+      </w:r>
     </w:p>
     <w:p>
       <w:pPr>
@@ -3659,21 +3438,7 @@
         <w:rPr>
           <w:rFonts w:cstheme="majorHAnsi"/>
         </w:rPr>
-        <w:t xml:space="preserve">The system should have a search function to make it easier to look up </w:t>
-      </w:r>
-      <w:proofErr w:type="gramStart"/>
-      <w:r>
-        <w:rPr>
-          <w:rFonts w:cstheme="majorHAnsi"/>
-        </w:rPr>
-        <w:t>services</w:t>
-      </w:r>
-      <w:proofErr w:type="gramEnd"/>
-      <w:r>
-        <w:rPr>
-          <w:rFonts w:cstheme="majorHAnsi"/>
-        </w:rPr>
-        <w:t xml:space="preserve"> </w:t>
+        <w:t xml:space="preserve">The system should have a search function to make it easier to look up services </w:t>
       </w:r>
     </w:p>
     <w:p>
@@ -3885,10 +3650,7 @@
       </w:pPr>
       <w:r>
         <w:lastRenderedPageBreak/>
-        <w:t>6.2.2 Use Case Specification</w:t>
-      </w:r>
-      <w:r>
-        <w:t>:</w:t>
+        <w:t>6.2.2 Use Case Specification:</w:t>
       </w:r>
     </w:p>
     <w:p>
@@ -4033,21 +3795,7 @@
         <w:rPr>
           <w:rFonts w:cs="Times New Roman"/>
         </w:rPr>
-        <w:t xml:space="preserve">These are constraints on the service or functions offered by the system </w:t>
-      </w:r>
-      <w:proofErr w:type="gramStart"/>
-      <w:r>
-        <w:rPr>
-          <w:rFonts w:cs="Times New Roman"/>
-        </w:rPr>
-        <w:t>e.g.</w:t>
-      </w:r>
-      <w:proofErr w:type="gramEnd"/>
-      <w:r>
-        <w:rPr>
-          <w:rFonts w:cs="Times New Roman"/>
-        </w:rPr>
-        <w:t xml:space="preserve"> timing constraints </w:t>
+        <w:t xml:space="preserve">These are constraints on the service or functions offered by the system e.g. timing constraints </w:t>
       </w:r>
     </w:p>
     <w:p>
@@ -4078,6 +3826,87 @@
           <w:rFonts w:cs="Times New Roman"/>
         </w:rPr>
       </w:pPr>
+      <w:r>
+        <w:rPr>
+          <w:rFonts w:cs="Times New Roman"/>
+          <w:noProof/>
+        </w:rPr>
+        <w:drawing>
+          <wp:inline distT="0" distB="0" distL="0" distR="0" wp14:anchorId="499EA9D8" wp14:editId="10898148">
+            <wp:extent cx="6850380" cy="4693920"/>
+            <wp:effectExtent l="0" t="0" r="7620" b="0"/>
+            <wp:docPr id="764440054" name="Picture 1" descr="A screenshot of a computer&#10;&#10;Description automatically generated"/>
+            <wp:cNvGraphicFramePr>
+              <a:graphicFrameLocks xmlns:a="http://schemas.openxmlformats.org/drawingml/2006/main" noChangeAspect="1"/>
+            </wp:cNvGraphicFramePr>
+            <a:graphic xmlns:a="http://schemas.openxmlformats.org/drawingml/2006/main">
+              <a:graphicData uri="http://schemas.openxmlformats.org/drawingml/2006/picture">
+                <pic:pic xmlns:pic="http://schemas.openxmlformats.org/drawingml/2006/picture">
+                  <pic:nvPicPr>
+                    <pic:cNvPr id="764440054" name="Picture 1" descr="A screenshot of a computer&#10;&#10;Description automatically generated"/>
+                    <pic:cNvPicPr>
+                      <a:picLocks noChangeAspect="1" noChangeArrowheads="1"/>
+                    </pic:cNvPicPr>
+                  </pic:nvPicPr>
+                  <pic:blipFill>
+                    <a:blip r:embed="rId11">
+                      <a:extLst>
+                        <a:ext uri="{28A0092B-C50C-407E-A947-70E740481C1C}">
+                          <a14:useLocalDpi xmlns:a14="http://schemas.microsoft.com/office/drawing/2010/main" val="0"/>
+                        </a:ext>
+                      </a:extLst>
+                    </a:blip>
+                    <a:srcRect/>
+                    <a:stretch>
+                      <a:fillRect/>
+                    </a:stretch>
+                  </pic:blipFill>
+                  <pic:spPr bwMode="auto">
+                    <a:xfrm>
+                      <a:off x="0" y="0"/>
+                      <a:ext cx="6850380" cy="4693920"/>
+                    </a:xfrm>
+                    <a:prstGeom prst="rect">
+                      <a:avLst/>
+                    </a:prstGeom>
+                    <a:noFill/>
+                    <a:ln>
+                      <a:noFill/>
+                    </a:ln>
+                  </pic:spPr>
+                </pic:pic>
+              </a:graphicData>
+            </a:graphic>
+          </wp:inline>
+        </w:drawing>
+      </w:r>
+    </w:p>
+    <w:p>
+      <w:pPr>
+        <w:spacing w:after="0"/>
+        <w:jc w:val="both"/>
+        <w:rPr>
+          <w:rFonts w:cs="Times New Roman"/>
+        </w:rPr>
+      </w:pPr>
+      <w:r>
+        <w:rPr>
+          <w:rFonts w:cs="Times New Roman"/>
+        </w:rPr>
+        <w:t xml:space="preserve">Above is the main design of our page. This is the </w:t>
+      </w:r>
+      <w:r>
+        <w:rPr>
+          <w:rFonts w:cs="Times New Roman"/>
+        </w:rPr>
+        <w:t>homepage,</w:t>
+      </w:r>
+      <w:r>
+        <w:rPr>
+          <w:rFonts w:cs="Times New Roman"/>
+        </w:rPr>
+        <w:t xml:space="preserve"> but the rest will follow a similar design while changing the content. The image in the top left will be our logo. The three images in the middle are going to be pictures of the services we provide and the three at the bottom right are going to be links to social media pages. We wanted to keep it simple, but functional and eye catching. </w:t>
+      </w:r>
     </w:p>
     <w:p>
       <w:pPr>
@@ -4220,15 +4049,7 @@
         <w:t>Checklist</w:t>
       </w:r>
       <w:r>
-        <w:t xml:space="preserve">: Is your document </w:t>
-      </w:r>
-      <w:proofErr w:type="gramStart"/>
-      <w:r>
-        <w:t>complete</w:t>
-      </w:r>
-      <w:proofErr w:type="gramEnd"/>
-      <w:r>
-        <w:t xml:space="preserve"> and correct? </w:t>
+        <w:t xml:space="preserve">: Is your document complete and correct? </w:t>
       </w:r>
     </w:p>
     <w:p>
@@ -4253,15 +4074,7 @@
         </w:numPr>
       </w:pPr>
       <w:r>
-        <w:t xml:space="preserve">Do the requirements state the customers’ </w:t>
-      </w:r>
-      <w:proofErr w:type="gramStart"/>
-      <w:r>
-        <w:t>needs</w:t>
-      </w:r>
-      <w:proofErr w:type="gramEnd"/>
-      <w:r>
-        <w:t xml:space="preserve"> </w:t>
+        <w:t xml:space="preserve">Do the requirements state the customers’ needs </w:t>
       </w:r>
     </w:p>
     <w:p>
@@ -4273,15 +4086,7 @@
         </w:numPr>
       </w:pPr>
       <w:r>
-        <w:t xml:space="preserve">Are you satisfied with all parts of the </w:t>
-      </w:r>
-      <w:proofErr w:type="gramStart"/>
-      <w:r>
-        <w:t>document</w:t>
-      </w:r>
-      <w:proofErr w:type="gramEnd"/>
-      <w:r>
-        <w:t xml:space="preserve"> </w:t>
+        <w:t xml:space="preserve">Are you satisfied with all parts of the document </w:t>
       </w:r>
     </w:p>
     <w:p>
@@ -4293,13 +4098,8 @@
         </w:numPr>
       </w:pPr>
       <w:r>
-        <w:t xml:space="preserve">Do you believe all parts are possible to </w:t>
-      </w:r>
-      <w:proofErr w:type="gramStart"/>
-      <w:r>
-        <w:t>implement</w:t>
-      </w:r>
-      <w:proofErr w:type="gramEnd"/>
+        <w:t>Do you believe all parts are possible to implement</w:t>
+      </w:r>
     </w:p>
     <w:p>
       <w:pPr>
@@ -4310,13 +4110,8 @@
         </w:numPr>
       </w:pPr>
       <w:r>
-        <w:t xml:space="preserve">Is each part of the document in agreement with all other </w:t>
-      </w:r>
-      <w:proofErr w:type="gramStart"/>
-      <w:r>
-        <w:t>parts</w:t>
-      </w:r>
-      <w:proofErr w:type="gramEnd"/>
+        <w:t>Is each part of the document in agreement with all other parts</w:t>
+      </w:r>
       <w:r>
         <w:t xml:space="preserve"> </w:t>
       </w:r>
@@ -4330,15 +4125,7 @@
         </w:numPr>
       </w:pPr>
       <w:r>
-        <w:t xml:space="preserve">Do the requirements avoid specifying a </w:t>
-      </w:r>
-      <w:proofErr w:type="gramStart"/>
-      <w:r>
-        <w:t>solution</w:t>
-      </w:r>
-      <w:proofErr w:type="gramEnd"/>
-      <w:r>
-        <w:t xml:space="preserve"> </w:t>
+        <w:t xml:space="preserve">Do the requirements avoid specifying a solution </w:t>
       </w:r>
     </w:p>
     <w:p>
@@ -4350,15 +4137,7 @@
         </w:numPr>
       </w:pPr>
       <w:r>
-        <w:t xml:space="preserve">Do the requirements avoid specifying a </w:t>
-      </w:r>
-      <w:proofErr w:type="gramStart"/>
-      <w:r>
-        <w:t>design</w:t>
-      </w:r>
-      <w:proofErr w:type="gramEnd"/>
-      <w:r>
-        <w:t xml:space="preserve"> </w:t>
+        <w:t xml:space="preserve">Do the requirements avoid specifying a design </w:t>
       </w:r>
     </w:p>
     <w:p>
@@ -4381,13 +4160,8 @@
         </w:numPr>
       </w:pPr>
       <w:r>
-        <w:t xml:space="preserve">Are all the necessary interfaces specified – this includes input and </w:t>
-      </w:r>
-      <w:proofErr w:type="gramStart"/>
-      <w:r>
-        <w:t>output</w:t>
-      </w:r>
-      <w:proofErr w:type="gramEnd"/>
+        <w:t>Are all the necessary interfaces specified – this includes input and output</w:t>
+      </w:r>
     </w:p>
     <w:p>
       <w:pPr>
@@ -4398,15 +4172,7 @@
         </w:numPr>
       </w:pPr>
       <w:r>
-        <w:t xml:space="preserve">Are the specifications precise </w:t>
-      </w:r>
-      <w:proofErr w:type="gramStart"/>
-      <w:r>
-        <w:t>enough</w:t>
-      </w:r>
-      <w:proofErr w:type="gramEnd"/>
-      <w:r>
-        <w:t xml:space="preserve"> </w:t>
+        <w:t xml:space="preserve">Are the specifications precise enough </w:t>
       </w:r>
     </w:p>
     <w:p>
@@ -4456,15 +4222,7 @@
         </w:numPr>
       </w:pPr>
       <w:r>
-        <w:t xml:space="preserve">Is the level of details for each </w:t>
-      </w:r>
-      <w:proofErr w:type="gramStart"/>
-      <w:r>
-        <w:t>requirements</w:t>
-      </w:r>
-      <w:proofErr w:type="gramEnd"/>
-      <w:r>
-        <w:t xml:space="preserve"> appropriate? </w:t>
+        <w:t xml:space="preserve">Is the level of details for each requirements appropriate? </w:t>
       </w:r>
     </w:p>
     <w:p>
@@ -4492,8 +4250,8 @@
       </w:r>
     </w:p>
     <w:sectPr>
-      <w:footerReference w:type="even" r:id="rId11"/>
-      <w:footerReference w:type="default" r:id="rId12"/>
+      <w:footerReference w:type="even" r:id="rId12"/>
+      <w:footerReference w:type="default" r:id="rId13"/>
       <w:pgSz w:w="12240" w:h="15840"/>
       <w:pgMar w:top="720" w:right="720" w:bottom="720" w:left="720" w:header="708" w:footer="708" w:gutter="0"/>
       <w:pgNumType w:start="1"/>

</xml_diff>